<commit_message>
Update to latest disparity, started half of the thesis introduction
</commit_message>
<xml_diff>
--- a/Convergence/background/Conv_Methods_Review_Outline.docx
+++ b/Convergence/background/Conv_Methods_Review_Outline.docx
@@ -9,8 +9,6 @@
           <w:b/>
         </w:rPr>
       </w:pPr>
-      <w:bookmarkStart w:id="0" w:name="_GoBack"/>
-      <w:bookmarkEnd w:id="0"/>
       <w:r>
         <w:rPr>
           <w:b/>
@@ -33,10 +31,10 @@
     <w:p>
       <w:pPr>
         <w:rPr>
-          <w:ins w:id="1" w:author="Administrator" w:date="2014-04-16T12:13:00Z"/>
-        </w:rPr>
-      </w:pPr>
-      <w:ins w:id="2" w:author="Administrator" w:date="2014-04-16T12:13:00Z">
+          <w:ins w:id="0" w:author="Administrator" w:date="2014-04-16T12:13:00Z"/>
+        </w:rPr>
+      </w:pPr>
+      <w:ins w:id="1" w:author="Administrator" w:date="2014-04-16T12:13:00Z">
         <w:r>
           <w:t>Comments come from Natalie’s written notes on a printed copy when we were in Madagascar, April 2014</w:t>
         </w:r>
@@ -45,10 +43,10 @@
     <w:p>
       <w:pPr>
         <w:rPr>
-          <w:ins w:id="3" w:author="Administrator" w:date="2014-04-16T12:10:00Z"/>
-        </w:rPr>
-      </w:pPr>
-      <w:ins w:id="4" w:author="Administrator" w:date="2014-04-16T12:10:00Z">
+          <w:ins w:id="2" w:author="Administrator" w:date="2014-04-16T12:10:00Z"/>
+        </w:rPr>
+      </w:pPr>
+      <w:ins w:id="3" w:author="Administrator" w:date="2014-04-16T12:10:00Z">
         <w:r>
           <w:t>Write this as a chapter and then consider a paper sometime in the future</w:t>
         </w:r>
@@ -846,6 +844,8 @@
       <w:r>
         <w:fldChar w:fldCharType="end"/>
       </w:r>
+      <w:bookmarkStart w:id="4" w:name="_GoBack"/>
+      <w:bookmarkEnd w:id="4"/>
     </w:p>
     <w:p>
       <w:pPr>

</xml_diff>

<commit_message>
Full rough draft of thesis introduction, removed old disparity chapter
</commit_message>
<xml_diff>
--- a/Convergence/background/Conv_Methods_Review_Outline.docx
+++ b/Convergence/background/Conv_Methods_Review_Outline.docx
@@ -844,8 +844,6 @@
       <w:r>
         <w:fldChar w:fldCharType="end"/>
       </w:r>
-      <w:bookmarkStart w:id="4" w:name="_GoBack"/>
-      <w:bookmarkEnd w:id="4"/>
     </w:p>
     <w:p>
       <w:pPr>
@@ -1309,7 +1307,15 @@
           <w:rPr>
             <w:noProof/>
           </w:rPr>
-          <w:t>Jones et al., 2012</w:t>
+          <w:t>Jones et al., 2</w:t>
+        </w:r>
+        <w:bookmarkStart w:id="4" w:name="_GoBack"/>
+        <w:bookmarkEnd w:id="4"/>
+        <w:r>
+          <w:rPr>
+            <w:noProof/>
+          </w:rPr>
+          <w:t>012</w:t>
         </w:r>
       </w:hyperlink>
       <w:r>

</xml_diff>